<commit_message>
-Corrección del mensaje de aviso de la clase plan.eliminar.procesar.php
-Completado de los Documentos Caso de Prueba de los siguientes CU:
-CU Gestionar Plan.
-CU Realizar Carga Masiva de Programas.
-CU Subir Plan.
-CU Subir Programa Firmado.

-Realización de Pruebas de Regresión.

-Actualización del documento Seguimiento de Pruebas.
</commit_message>
<xml_diff>
--- a/Seguimiento del Sistema/Seguimiento Pruebas CU.docx
+++ b/Seguimiento del Sistema/Seguimiento Pruebas CU.docx
@@ -522,6 +522,492 @@
         <w:tc>
           <w:tcPr>
             <w:tcW w:w="1242" w:type="dxa"/>
+            <w:shd w:val="clear" w:color="auto" w:fill="00B050"/>
+          </w:tcPr>
+          <w:p>
+            <w:pPr>
+              <w:jc w:val="center"/>
+              <w:rPr>
+                <w:b/>
+              </w:rPr>
+            </w:pPr>
+            <w:r>
+              <w:rPr>
+                <w:b/>
+              </w:rPr>
+              <w:t>Gestionar Plan</w:t>
+            </w:r>
+          </w:p>
+        </w:tc>
+        <w:tc>
+          <w:tcPr>
+            <w:tcW w:w="1276" w:type="dxa"/>
+            <w:shd w:val="clear" w:color="auto" w:fill="00B050"/>
+          </w:tcPr>
+          <w:p>
+            <w:pPr>
+              <w:jc w:val="center"/>
+            </w:pPr>
+            <w:r>
+              <w:t>Realizada</w:t>
+            </w:r>
+          </w:p>
+        </w:tc>
+        <w:tc>
+          <w:tcPr>
+            <w:tcW w:w="1418" w:type="dxa"/>
+            <w:shd w:val="clear" w:color="auto" w:fill="00B050"/>
+          </w:tcPr>
+          <w:p>
+            <w:pPr>
+              <w:jc w:val="center"/>
+            </w:pPr>
+            <w:r>
+              <w:t>Realizada</w:t>
+            </w:r>
+          </w:p>
+        </w:tc>
+        <w:tc>
+          <w:tcPr>
+            <w:tcW w:w="1829" w:type="dxa"/>
+            <w:shd w:val="clear" w:color="auto" w:fill="00B050"/>
+          </w:tcPr>
+          <w:p>
+            <w:pPr>
+              <w:jc w:val="center"/>
+            </w:pPr>
+            <w:r>
+              <w:t>26 y 27/03/2019</w:t>
+            </w:r>
+          </w:p>
+        </w:tc>
+        <w:tc>
+          <w:tcPr>
+            <w:tcW w:w="1714" w:type="dxa"/>
+            <w:shd w:val="clear" w:color="auto" w:fill="00B050"/>
+          </w:tcPr>
+          <w:p>
+            <w:pPr>
+              <w:jc w:val="center"/>
+            </w:pPr>
+            <w:r>
+              <w:t>18 y 19/08/2019</w:t>
+            </w:r>
+          </w:p>
+        </w:tc>
+        <w:tc>
+          <w:tcPr>
+            <w:tcW w:w="1467" w:type="dxa"/>
+            <w:shd w:val="clear" w:color="auto" w:fill="00B050"/>
+          </w:tcPr>
+          <w:p>
+            <w:pPr>
+              <w:jc w:val="center"/>
+            </w:pPr>
+            <w:r>
+              <w:t>SI</w:t>
+            </w:r>
+          </w:p>
+        </w:tc>
+        <w:tc>
+          <w:tcPr>
+            <w:tcW w:w="1486" w:type="dxa"/>
+            <w:shd w:val="clear" w:color="auto" w:fill="00B050"/>
+          </w:tcPr>
+          <w:p>
+            <w:pPr>
+              <w:jc w:val="center"/>
+            </w:pPr>
+            <w:r>
+              <w:t>SI</w:t>
+            </w:r>
+          </w:p>
+        </w:tc>
+        <w:tc>
+          <w:tcPr>
+            <w:tcW w:w="1845" w:type="dxa"/>
+            <w:shd w:val="clear" w:color="auto" w:fill="00B050"/>
+          </w:tcPr>
+          <w:p>
+            <w:pPr>
+              <w:jc w:val="center"/>
+            </w:pPr>
+            <w:r>
+              <w:t>SI</w:t>
+            </w:r>
+          </w:p>
+        </w:tc>
+        <w:tc>
+          <w:tcPr>
+            <w:tcW w:w="1622" w:type="dxa"/>
+            <w:shd w:val="clear" w:color="auto" w:fill="00B050"/>
+          </w:tcPr>
+          <w:p>
+            <w:pPr>
+              <w:jc w:val="center"/>
+            </w:pPr>
+            <w:r>
+              <w:t>SI</w:t>
+            </w:r>
+          </w:p>
+        </w:tc>
+        <w:tc>
+          <w:tcPr>
+            <w:tcW w:w="1789" w:type="dxa"/>
+            <w:shd w:val="clear" w:color="auto" w:fill="00B050"/>
+          </w:tcPr>
+          <w:p>
+            <w:pPr>
+              <w:jc w:val="center"/>
+            </w:pPr>
+            <w:r>
+              <w:t>NO</w:t>
+            </w:r>
+          </w:p>
+        </w:tc>
+        <w:tc>
+          <w:tcPr>
+            <w:tcW w:w="1854" w:type="dxa"/>
+            <w:shd w:val="clear" w:color="auto" w:fill="00B050"/>
+          </w:tcPr>
+          <w:p>
+            <w:pPr>
+              <w:jc w:val="center"/>
+            </w:pPr>
+            <w:r>
+              <w:t>Aprobado (CU cerrado - No se debe modificar)</w:t>
+            </w:r>
+          </w:p>
+        </w:tc>
+      </w:tr>
+      <w:tr>
+        <w:tc>
+          <w:tcPr>
+            <w:tcW w:w="1242" w:type="dxa"/>
+            <w:shd w:val="clear" w:color="auto" w:fill="00B050"/>
+          </w:tcPr>
+          <w:p>
+            <w:pPr>
+              <w:jc w:val="center"/>
+              <w:rPr>
+                <w:b/>
+              </w:rPr>
+            </w:pPr>
+            <w:r>
+              <w:rPr>
+                <w:b/>
+              </w:rPr>
+              <w:t>Gestionar Profesor</w:t>
+            </w:r>
+          </w:p>
+        </w:tc>
+        <w:tc>
+          <w:tcPr>
+            <w:tcW w:w="1276" w:type="dxa"/>
+            <w:shd w:val="clear" w:color="auto" w:fill="00B050"/>
+          </w:tcPr>
+          <w:p>
+            <w:pPr>
+              <w:jc w:val="center"/>
+            </w:pPr>
+            <w:r>
+              <w:t>Realizada</w:t>
+            </w:r>
+          </w:p>
+        </w:tc>
+        <w:tc>
+          <w:tcPr>
+            <w:tcW w:w="1418" w:type="dxa"/>
+            <w:shd w:val="clear" w:color="auto" w:fill="00B050"/>
+          </w:tcPr>
+          <w:p>
+            <w:pPr>
+              <w:jc w:val="center"/>
+            </w:pPr>
+            <w:r>
+              <w:t>Realizada</w:t>
+            </w:r>
+          </w:p>
+        </w:tc>
+        <w:tc>
+          <w:tcPr>
+            <w:tcW w:w="1829" w:type="dxa"/>
+            <w:shd w:val="clear" w:color="auto" w:fill="00B050"/>
+          </w:tcPr>
+          <w:p>
+            <w:pPr>
+              <w:jc w:val="center"/>
+            </w:pPr>
+            <w:r>
+              <w:t>07 y 08/05/2019</w:t>
+            </w:r>
+          </w:p>
+        </w:tc>
+        <w:tc>
+          <w:tcPr>
+            <w:tcW w:w="1714" w:type="dxa"/>
+            <w:shd w:val="clear" w:color="auto" w:fill="00B050"/>
+          </w:tcPr>
+          <w:p>
+            <w:pPr>
+              <w:jc w:val="center"/>
+            </w:pPr>
+            <w:r>
+              <w:t>22 y 23/08/2019</w:t>
+            </w:r>
+          </w:p>
+        </w:tc>
+        <w:tc>
+          <w:tcPr>
+            <w:tcW w:w="1467" w:type="dxa"/>
+            <w:shd w:val="clear" w:color="auto" w:fill="00B050"/>
+          </w:tcPr>
+          <w:p>
+            <w:pPr>
+              <w:jc w:val="center"/>
+            </w:pPr>
+            <w:r>
+              <w:t>SI</w:t>
+            </w:r>
+          </w:p>
+        </w:tc>
+        <w:tc>
+          <w:tcPr>
+            <w:tcW w:w="1486" w:type="dxa"/>
+            <w:shd w:val="clear" w:color="auto" w:fill="00B050"/>
+          </w:tcPr>
+          <w:p>
+            <w:pPr>
+              <w:jc w:val="center"/>
+            </w:pPr>
+            <w:r>
+              <w:t>SI</w:t>
+            </w:r>
+          </w:p>
+        </w:tc>
+        <w:tc>
+          <w:tcPr>
+            <w:tcW w:w="1845" w:type="dxa"/>
+            <w:shd w:val="clear" w:color="auto" w:fill="00B050"/>
+          </w:tcPr>
+          <w:p>
+            <w:pPr>
+              <w:jc w:val="center"/>
+            </w:pPr>
+            <w:r>
+              <w:t>SI</w:t>
+            </w:r>
+          </w:p>
+        </w:tc>
+        <w:tc>
+          <w:tcPr>
+            <w:tcW w:w="1622" w:type="dxa"/>
+            <w:shd w:val="clear" w:color="auto" w:fill="00B050"/>
+          </w:tcPr>
+          <w:p>
+            <w:pPr>
+              <w:jc w:val="center"/>
+            </w:pPr>
+            <w:r>
+              <w:t>SI</w:t>
+            </w:r>
+          </w:p>
+        </w:tc>
+        <w:tc>
+          <w:tcPr>
+            <w:tcW w:w="1789" w:type="dxa"/>
+            <w:shd w:val="clear" w:color="auto" w:fill="00B050"/>
+          </w:tcPr>
+          <w:p>
+            <w:pPr>
+              <w:jc w:val="center"/>
+            </w:pPr>
+            <w:r>
+              <w:t>NO</w:t>
+            </w:r>
+          </w:p>
+        </w:tc>
+        <w:tc>
+          <w:tcPr>
+            <w:tcW w:w="1854" w:type="dxa"/>
+            <w:shd w:val="clear" w:color="auto" w:fill="00B050"/>
+          </w:tcPr>
+          <w:p>
+            <w:pPr>
+              <w:jc w:val="center"/>
+            </w:pPr>
+            <w:r>
+              <w:t>Aprobado (CU cerrado - No se debe modificar)</w:t>
+            </w:r>
+          </w:p>
+        </w:tc>
+      </w:tr>
+      <w:tr>
+        <w:tc>
+          <w:tcPr>
+            <w:tcW w:w="1242" w:type="dxa"/>
+            <w:shd w:val="clear" w:color="auto" w:fill="00B050"/>
+          </w:tcPr>
+          <w:p>
+            <w:pPr>
+              <w:jc w:val="center"/>
+              <w:rPr>
+                <w:b/>
+              </w:rPr>
+            </w:pPr>
+            <w:r>
+              <w:rPr>
+                <w:b/>
+              </w:rPr>
+              <w:t>Subir Programa Firmado</w:t>
+            </w:r>
+          </w:p>
+        </w:tc>
+        <w:tc>
+          <w:tcPr>
+            <w:tcW w:w="1276" w:type="dxa"/>
+            <w:shd w:val="clear" w:color="auto" w:fill="00B050"/>
+          </w:tcPr>
+          <w:p>
+            <w:pPr>
+              <w:jc w:val="center"/>
+            </w:pPr>
+            <w:r>
+              <w:t xml:space="preserve">Realizada </w:t>
+            </w:r>
+          </w:p>
+        </w:tc>
+        <w:tc>
+          <w:tcPr>
+            <w:tcW w:w="1418" w:type="dxa"/>
+            <w:shd w:val="clear" w:color="auto" w:fill="00B050"/>
+          </w:tcPr>
+          <w:p>
+            <w:pPr>
+              <w:jc w:val="center"/>
+            </w:pPr>
+            <w:r>
+              <w:t>Realizada</w:t>
+            </w:r>
+          </w:p>
+        </w:tc>
+        <w:tc>
+          <w:tcPr>
+            <w:tcW w:w="1829" w:type="dxa"/>
+            <w:shd w:val="clear" w:color="auto" w:fill="00B050"/>
+          </w:tcPr>
+          <w:p>
+            <w:pPr>
+              <w:jc w:val="center"/>
+            </w:pPr>
+            <w:r>
+              <w:t>03 y 04/06/2019</w:t>
+            </w:r>
+          </w:p>
+        </w:tc>
+        <w:tc>
+          <w:tcPr>
+            <w:tcW w:w="1714" w:type="dxa"/>
+            <w:shd w:val="clear" w:color="auto" w:fill="00B050"/>
+          </w:tcPr>
+          <w:p>
+            <w:pPr>
+              <w:jc w:val="center"/>
+            </w:pPr>
+            <w:r>
+              <w:t>24 y 25/08/2019</w:t>
+            </w:r>
+          </w:p>
+        </w:tc>
+        <w:tc>
+          <w:tcPr>
+            <w:tcW w:w="1467" w:type="dxa"/>
+            <w:shd w:val="clear" w:color="auto" w:fill="00B050"/>
+          </w:tcPr>
+          <w:p>
+            <w:pPr>
+              <w:jc w:val="center"/>
+            </w:pPr>
+            <w:r>
+              <w:t>SI</w:t>
+            </w:r>
+          </w:p>
+        </w:tc>
+        <w:tc>
+          <w:tcPr>
+            <w:tcW w:w="1486" w:type="dxa"/>
+            <w:shd w:val="clear" w:color="auto" w:fill="00B050"/>
+          </w:tcPr>
+          <w:p>
+            <w:pPr>
+              <w:jc w:val="center"/>
+            </w:pPr>
+            <w:r>
+              <w:t>SI</w:t>
+            </w:r>
+          </w:p>
+        </w:tc>
+        <w:tc>
+          <w:tcPr>
+            <w:tcW w:w="1845" w:type="dxa"/>
+            <w:shd w:val="clear" w:color="auto" w:fill="00B050"/>
+          </w:tcPr>
+          <w:p>
+            <w:pPr>
+              <w:jc w:val="center"/>
+            </w:pPr>
+            <w:r>
+              <w:t>SI</w:t>
+            </w:r>
+          </w:p>
+        </w:tc>
+        <w:tc>
+          <w:tcPr>
+            <w:tcW w:w="1622" w:type="dxa"/>
+            <w:shd w:val="clear" w:color="auto" w:fill="00B050"/>
+          </w:tcPr>
+          <w:p>
+            <w:pPr>
+              <w:jc w:val="center"/>
+            </w:pPr>
+            <w:r>
+              <w:t>SI</w:t>
+            </w:r>
+          </w:p>
+        </w:tc>
+        <w:tc>
+          <w:tcPr>
+            <w:tcW w:w="1789" w:type="dxa"/>
+            <w:shd w:val="clear" w:color="auto" w:fill="00B050"/>
+          </w:tcPr>
+          <w:p>
+            <w:pPr>
+              <w:jc w:val="center"/>
+            </w:pPr>
+            <w:r>
+              <w:t>NO</w:t>
+            </w:r>
+          </w:p>
+        </w:tc>
+        <w:tc>
+          <w:tcPr>
+            <w:tcW w:w="1854" w:type="dxa"/>
+            <w:shd w:val="clear" w:color="auto" w:fill="00B050"/>
+          </w:tcPr>
+          <w:p>
+            <w:pPr>
+              <w:jc w:val="center"/>
+            </w:pPr>
+            <w:r>
+              <w:t>Aprobado (CU cerrado - No se debe modificar)</w:t>
+            </w:r>
+          </w:p>
+        </w:tc>
+      </w:tr>
+      <w:tr>
+        <w:tc>
+          <w:tcPr>
+            <w:tcW w:w="1242" w:type="dxa"/>
             <w:shd w:val="clear" w:color="auto" w:fill="C0504D" w:themeFill="accent2"/>
           </w:tcPr>
           <w:p>
@@ -535,7 +1021,7 @@
               <w:rPr>
                 <w:b/>
               </w:rPr>
-              <w:t>Gestionar Plan</w:t>
+              <w:t>Visualizar Programa</w:t>
             </w:r>
           </w:p>
         </w:tc>
@@ -577,7 +1063,7 @@
               <w:jc w:val="center"/>
             </w:pPr>
             <w:r>
-              <w:t>26 y 27/03/2019</w:t>
+              <w:t>10 y 11/06/2019</w:t>
             </w:r>
           </w:p>
         </w:tc>
@@ -591,7 +1077,7 @@
               <w:jc w:val="center"/>
             </w:pPr>
             <w:r>
-              <w:t>18 y 19/08/2019</w:t>
+              <w:t>26 y 27/08/2019</w:t>
             </w:r>
           </w:p>
         </w:tc>
@@ -697,7 +1183,7 @@
               <w:rPr>
                 <w:b/>
               </w:rPr>
-              <w:t>Gestionar Profesor</w:t>
+              <w:t>Subir Plan</w:t>
             </w:r>
           </w:p>
         </w:tc>
@@ -739,7 +1225,7 @@
               <w:jc w:val="center"/>
             </w:pPr>
             <w:r>
-              <w:t>07 y 08/05/2019</w:t>
+              <w:t>11 y 12/07/2019</w:t>
             </w:r>
           </w:p>
         </w:tc>
@@ -753,7 +1239,7 @@
               <w:jc w:val="center"/>
             </w:pPr>
             <w:r>
-              <w:t>22 y 23/08/2019</w:t>
+              <w:t>29 y 30/08/2019</w:t>
             </w:r>
           </w:p>
         </w:tc>
@@ -859,7 +1345,7 @@
               <w:rPr>
                 <w:b/>
               </w:rPr>
-              <w:t>Subir Programa Firmado</w:t>
+              <w:t>Visualizar Plan</w:t>
             </w:r>
           </w:p>
         </w:tc>
@@ -873,7 +1359,7 @@
               <w:jc w:val="center"/>
             </w:pPr>
             <w:r>
-              <w:t xml:space="preserve">Realizada </w:t>
+              <w:t>Realizada</w:t>
             </w:r>
           </w:p>
         </w:tc>
@@ -901,7 +1387,7 @@
               <w:jc w:val="center"/>
             </w:pPr>
             <w:r>
-              <w:t>03 y 04/06/2019</w:t>
+              <w:t>12 y 13/07/2019</w:t>
             </w:r>
           </w:p>
         </w:tc>
@@ -915,7 +1401,7 @@
               <w:jc w:val="center"/>
             </w:pPr>
             <w:r>
-              <w:t>24 y 25/08/2019</w:t>
+              <w:t>30 y 31/08/2019</w:t>
             </w:r>
           </w:p>
         </w:tc>
@@ -1008,160 +1494,163 @@
         <w:tc>
           <w:tcPr>
             <w:tcW w:w="1242" w:type="dxa"/>
-            <w:shd w:val="clear" w:color="auto" w:fill="C0504D" w:themeFill="accent2"/>
-          </w:tcPr>
-          <w:p>
-            <w:pPr>
-              <w:jc w:val="center"/>
-              <w:rPr>
-                <w:b/>
-              </w:rPr>
-            </w:pPr>
-            <w:r>
-              <w:rPr>
-                <w:b/>
-              </w:rPr>
-              <w:t>Visualizar Programa</w:t>
+            <w:shd w:val="clear" w:color="auto" w:fill="auto"/>
+          </w:tcPr>
+          <w:p>
+            <w:pPr>
+              <w:jc w:val="center"/>
+              <w:rPr>
+                <w:b/>
+              </w:rPr>
+            </w:pPr>
+            <w:r>
+              <w:rPr>
+                <w:b/>
+              </w:rPr>
+              <w:t>Generar Programa PDF</w:t>
             </w:r>
           </w:p>
         </w:tc>
         <w:tc>
           <w:tcPr>
             <w:tcW w:w="1276" w:type="dxa"/>
-            <w:shd w:val="clear" w:color="auto" w:fill="C0504D" w:themeFill="accent2"/>
-          </w:tcPr>
-          <w:p>
-            <w:pPr>
-              <w:jc w:val="center"/>
-            </w:pPr>
-            <w:r>
-              <w:t>Realizada</w:t>
+            <w:shd w:val="clear" w:color="auto" w:fill="auto"/>
+          </w:tcPr>
+          <w:p>
+            <w:pPr>
+              <w:jc w:val="center"/>
+            </w:pPr>
+            <w:r>
+              <w:t>No Realizada</w:t>
+            </w:r>
+            <w:r>
+              <w:t xml:space="preserve"> (listo para probar)</w:t>
             </w:r>
           </w:p>
         </w:tc>
         <w:tc>
           <w:tcPr>
             <w:tcW w:w="1418" w:type="dxa"/>
-            <w:shd w:val="clear" w:color="auto" w:fill="C0504D" w:themeFill="accent2"/>
-          </w:tcPr>
-          <w:p>
-            <w:pPr>
-              <w:jc w:val="center"/>
-            </w:pPr>
-            <w:r>
-              <w:t>Realizada</w:t>
+            <w:shd w:val="clear" w:color="auto" w:fill="auto"/>
+          </w:tcPr>
+          <w:p>
+            <w:pPr>
+              <w:jc w:val="center"/>
+            </w:pPr>
+            <w:r>
+              <w:t>No Realizada</w:t>
             </w:r>
           </w:p>
         </w:tc>
         <w:tc>
           <w:tcPr>
             <w:tcW w:w="1829" w:type="dxa"/>
-            <w:shd w:val="clear" w:color="auto" w:fill="C0504D" w:themeFill="accent2"/>
-          </w:tcPr>
-          <w:p>
-            <w:pPr>
-              <w:jc w:val="center"/>
-            </w:pPr>
-            <w:r>
-              <w:t>10 y 11/06/2019</w:t>
+            <w:shd w:val="clear" w:color="auto" w:fill="auto"/>
+          </w:tcPr>
+          <w:p>
+            <w:pPr>
+              <w:jc w:val="center"/>
+            </w:pPr>
+            <w:r>
+              <w:t>-</w:t>
             </w:r>
           </w:p>
         </w:tc>
         <w:tc>
           <w:tcPr>
             <w:tcW w:w="1714" w:type="dxa"/>
-            <w:shd w:val="clear" w:color="auto" w:fill="C0504D" w:themeFill="accent2"/>
-          </w:tcPr>
-          <w:p>
-            <w:pPr>
-              <w:jc w:val="center"/>
-            </w:pPr>
-            <w:r>
-              <w:t>26 y 27/08/2019</w:t>
+            <w:shd w:val="clear" w:color="auto" w:fill="auto"/>
+          </w:tcPr>
+          <w:p>
+            <w:pPr>
+              <w:jc w:val="center"/>
+            </w:pPr>
+            <w:r>
+              <w:t>-</w:t>
             </w:r>
           </w:p>
         </w:tc>
         <w:tc>
           <w:tcPr>
             <w:tcW w:w="1467" w:type="dxa"/>
-            <w:shd w:val="clear" w:color="auto" w:fill="C0504D" w:themeFill="accent2"/>
-          </w:tcPr>
-          <w:p>
-            <w:pPr>
-              <w:jc w:val="center"/>
-            </w:pPr>
-            <w:r>
-              <w:t>SI</w:t>
+            <w:shd w:val="clear" w:color="auto" w:fill="auto"/>
+          </w:tcPr>
+          <w:p>
+            <w:pPr>
+              <w:jc w:val="center"/>
+            </w:pPr>
+            <w:r>
+              <w:t>-</w:t>
             </w:r>
           </w:p>
         </w:tc>
         <w:tc>
           <w:tcPr>
             <w:tcW w:w="1486" w:type="dxa"/>
-            <w:shd w:val="clear" w:color="auto" w:fill="C0504D" w:themeFill="accent2"/>
-          </w:tcPr>
-          <w:p>
-            <w:pPr>
-              <w:jc w:val="center"/>
-            </w:pPr>
-            <w:r>
-              <w:t>SI</w:t>
+            <w:shd w:val="clear" w:color="auto" w:fill="auto"/>
+          </w:tcPr>
+          <w:p>
+            <w:pPr>
+              <w:jc w:val="center"/>
+            </w:pPr>
+            <w:r>
+              <w:t>-</w:t>
             </w:r>
           </w:p>
         </w:tc>
         <w:tc>
           <w:tcPr>
             <w:tcW w:w="1845" w:type="dxa"/>
-            <w:shd w:val="clear" w:color="auto" w:fill="C0504D" w:themeFill="accent2"/>
-          </w:tcPr>
-          <w:p>
-            <w:pPr>
-              <w:jc w:val="center"/>
-            </w:pPr>
-            <w:r>
-              <w:t>SI</w:t>
+            <w:shd w:val="clear" w:color="auto" w:fill="auto"/>
+          </w:tcPr>
+          <w:p>
+            <w:pPr>
+              <w:jc w:val="center"/>
+            </w:pPr>
+            <w:r>
+              <w:t>-</w:t>
             </w:r>
           </w:p>
         </w:tc>
         <w:tc>
           <w:tcPr>
             <w:tcW w:w="1622" w:type="dxa"/>
-            <w:shd w:val="clear" w:color="auto" w:fill="C0504D" w:themeFill="accent2"/>
-          </w:tcPr>
-          <w:p>
-            <w:pPr>
-              <w:jc w:val="center"/>
-            </w:pPr>
-            <w:r>
-              <w:t>NO</w:t>
+            <w:shd w:val="clear" w:color="auto" w:fill="auto"/>
+          </w:tcPr>
+          <w:p>
+            <w:pPr>
+              <w:jc w:val="center"/>
+            </w:pPr>
+            <w:r>
+              <w:t>-</w:t>
             </w:r>
           </w:p>
         </w:tc>
         <w:tc>
           <w:tcPr>
             <w:tcW w:w="1789" w:type="dxa"/>
-            <w:shd w:val="clear" w:color="auto" w:fill="C0504D" w:themeFill="accent2"/>
-          </w:tcPr>
-          <w:p>
-            <w:pPr>
-              <w:jc w:val="center"/>
-            </w:pPr>
-            <w:r>
-              <w:t>SI</w:t>
+            <w:shd w:val="clear" w:color="auto" w:fill="auto"/>
+          </w:tcPr>
+          <w:p>
+            <w:pPr>
+              <w:jc w:val="center"/>
+            </w:pPr>
+            <w:r>
+              <w:t>-</w:t>
             </w:r>
           </w:p>
         </w:tc>
         <w:tc>
           <w:tcPr>
             <w:tcW w:w="1854" w:type="dxa"/>
-            <w:shd w:val="clear" w:color="auto" w:fill="C0504D" w:themeFill="accent2"/>
-          </w:tcPr>
-          <w:p>
-            <w:pPr>
-              <w:jc w:val="center"/>
-            </w:pPr>
-            <w:r>
-              <w:t>Desaprobado (Corregir errores)</w:t>
+            <w:shd w:val="clear" w:color="auto" w:fill="auto"/>
+          </w:tcPr>
+          <w:p>
+            <w:pPr>
+              <w:jc w:val="center"/>
+            </w:pPr>
+            <w:r>
+              <w:t>-</w:t>
             </w:r>
           </w:p>
         </w:tc>
@@ -1170,516 +1659,27 @@
         <w:tc>
           <w:tcPr>
             <w:tcW w:w="1242" w:type="dxa"/>
-            <w:shd w:val="clear" w:color="auto" w:fill="C0504D" w:themeFill="accent2"/>
-          </w:tcPr>
-          <w:p>
-            <w:pPr>
-              <w:jc w:val="center"/>
-              <w:rPr>
-                <w:b/>
-              </w:rPr>
-            </w:pPr>
-            <w:r>
-              <w:rPr>
-                <w:b/>
-              </w:rPr>
-              <w:t>Subir Plan</w:t>
-            </w:r>
-          </w:p>
-        </w:tc>
-        <w:tc>
-          <w:tcPr>
-            <w:tcW w:w="1276" w:type="dxa"/>
-            <w:shd w:val="clear" w:color="auto" w:fill="C0504D" w:themeFill="accent2"/>
-          </w:tcPr>
-          <w:p>
-            <w:pPr>
-              <w:jc w:val="center"/>
-            </w:pPr>
-            <w:r>
-              <w:t>Realizada</w:t>
-            </w:r>
-          </w:p>
-        </w:tc>
-        <w:tc>
-          <w:tcPr>
-            <w:tcW w:w="1418" w:type="dxa"/>
-            <w:shd w:val="clear" w:color="auto" w:fill="C0504D" w:themeFill="accent2"/>
-          </w:tcPr>
-          <w:p>
-            <w:pPr>
-              <w:jc w:val="center"/>
-            </w:pPr>
-            <w:r>
-              <w:t>Realizada</w:t>
-            </w:r>
-          </w:p>
-        </w:tc>
-        <w:tc>
-          <w:tcPr>
-            <w:tcW w:w="1829" w:type="dxa"/>
-            <w:shd w:val="clear" w:color="auto" w:fill="C0504D" w:themeFill="accent2"/>
-          </w:tcPr>
-          <w:p>
-            <w:pPr>
-              <w:jc w:val="center"/>
-            </w:pPr>
-            <w:r>
-              <w:t>11 y 12/07/2019</w:t>
-            </w:r>
-          </w:p>
-        </w:tc>
-        <w:tc>
-          <w:tcPr>
-            <w:tcW w:w="1714" w:type="dxa"/>
-            <w:shd w:val="clear" w:color="auto" w:fill="C0504D" w:themeFill="accent2"/>
-          </w:tcPr>
-          <w:p>
-            <w:pPr>
-              <w:jc w:val="center"/>
-            </w:pPr>
-            <w:r>
-              <w:t>29 y 30/08/2019</w:t>
-            </w:r>
-          </w:p>
-        </w:tc>
-        <w:tc>
-          <w:tcPr>
-            <w:tcW w:w="1467" w:type="dxa"/>
-            <w:shd w:val="clear" w:color="auto" w:fill="C0504D" w:themeFill="accent2"/>
-          </w:tcPr>
-          <w:p>
-            <w:pPr>
-              <w:jc w:val="center"/>
-            </w:pPr>
-            <w:r>
-              <w:t>SI</w:t>
-            </w:r>
-          </w:p>
-        </w:tc>
-        <w:tc>
-          <w:tcPr>
-            <w:tcW w:w="1486" w:type="dxa"/>
-            <w:shd w:val="clear" w:color="auto" w:fill="C0504D" w:themeFill="accent2"/>
-          </w:tcPr>
-          <w:p>
-            <w:pPr>
-              <w:jc w:val="center"/>
-            </w:pPr>
-            <w:r>
-              <w:t>SI</w:t>
-            </w:r>
-          </w:p>
-        </w:tc>
-        <w:tc>
-          <w:tcPr>
-            <w:tcW w:w="1845" w:type="dxa"/>
-            <w:shd w:val="clear" w:color="auto" w:fill="C0504D" w:themeFill="accent2"/>
-          </w:tcPr>
-          <w:p>
-            <w:pPr>
-              <w:jc w:val="center"/>
-            </w:pPr>
-            <w:r>
-              <w:t>SI</w:t>
-            </w:r>
-          </w:p>
-        </w:tc>
-        <w:tc>
-          <w:tcPr>
-            <w:tcW w:w="1622" w:type="dxa"/>
-            <w:shd w:val="clear" w:color="auto" w:fill="C0504D" w:themeFill="accent2"/>
-          </w:tcPr>
-          <w:p>
-            <w:pPr>
-              <w:jc w:val="center"/>
-            </w:pPr>
-            <w:r>
-              <w:t>NO</w:t>
-            </w:r>
-          </w:p>
-        </w:tc>
-        <w:tc>
-          <w:tcPr>
-            <w:tcW w:w="1789" w:type="dxa"/>
-            <w:shd w:val="clear" w:color="auto" w:fill="C0504D" w:themeFill="accent2"/>
-          </w:tcPr>
-          <w:p>
-            <w:pPr>
-              <w:jc w:val="center"/>
-            </w:pPr>
-            <w:r>
-              <w:t>SI</w:t>
-            </w:r>
-          </w:p>
-        </w:tc>
-        <w:tc>
-          <w:tcPr>
-            <w:tcW w:w="1854" w:type="dxa"/>
-            <w:shd w:val="clear" w:color="auto" w:fill="C0504D" w:themeFill="accent2"/>
-          </w:tcPr>
-          <w:p>
-            <w:pPr>
-              <w:jc w:val="center"/>
-            </w:pPr>
-            <w:r>
-              <w:t>Desaprobado (Corregir errores)</w:t>
-            </w:r>
-          </w:p>
-        </w:tc>
-      </w:tr>
-      <w:tr>
-        <w:tc>
-          <w:tcPr>
-            <w:tcW w:w="1242" w:type="dxa"/>
-            <w:shd w:val="clear" w:color="auto" w:fill="C0504D" w:themeFill="accent2"/>
-          </w:tcPr>
-          <w:p>
-            <w:pPr>
-              <w:jc w:val="center"/>
-              <w:rPr>
-                <w:b/>
-              </w:rPr>
-            </w:pPr>
-            <w:r>
-              <w:rPr>
-                <w:b/>
-              </w:rPr>
-              <w:t>Visualizar Plan</w:t>
-            </w:r>
-          </w:p>
-        </w:tc>
-        <w:tc>
-          <w:tcPr>
-            <w:tcW w:w="1276" w:type="dxa"/>
-            <w:shd w:val="clear" w:color="auto" w:fill="C0504D" w:themeFill="accent2"/>
-          </w:tcPr>
-          <w:p>
-            <w:pPr>
-              <w:jc w:val="center"/>
-            </w:pPr>
-            <w:r>
-              <w:t>Realizada</w:t>
-            </w:r>
-          </w:p>
-        </w:tc>
-        <w:tc>
-          <w:tcPr>
-            <w:tcW w:w="1418" w:type="dxa"/>
-            <w:shd w:val="clear" w:color="auto" w:fill="C0504D" w:themeFill="accent2"/>
-          </w:tcPr>
-          <w:p>
-            <w:pPr>
-              <w:jc w:val="center"/>
-            </w:pPr>
-            <w:r>
-              <w:t>Realizada</w:t>
-            </w:r>
-          </w:p>
-        </w:tc>
-        <w:tc>
-          <w:tcPr>
-            <w:tcW w:w="1829" w:type="dxa"/>
-            <w:shd w:val="clear" w:color="auto" w:fill="C0504D" w:themeFill="accent2"/>
-          </w:tcPr>
-          <w:p>
-            <w:pPr>
-              <w:jc w:val="center"/>
-            </w:pPr>
-            <w:r>
-              <w:t>12 y 13/07/2019</w:t>
-            </w:r>
-          </w:p>
-        </w:tc>
-        <w:tc>
-          <w:tcPr>
-            <w:tcW w:w="1714" w:type="dxa"/>
-            <w:shd w:val="clear" w:color="auto" w:fill="C0504D" w:themeFill="accent2"/>
-          </w:tcPr>
-          <w:p>
-            <w:pPr>
-              <w:jc w:val="center"/>
-            </w:pPr>
-            <w:r>
-              <w:t>30 y 31/08/2019</w:t>
-            </w:r>
-          </w:p>
-        </w:tc>
-        <w:tc>
-          <w:tcPr>
-            <w:tcW w:w="1467" w:type="dxa"/>
-            <w:shd w:val="clear" w:color="auto" w:fill="C0504D" w:themeFill="accent2"/>
-          </w:tcPr>
-          <w:p>
-            <w:pPr>
-              <w:jc w:val="center"/>
-            </w:pPr>
-            <w:r>
-              <w:t>SI</w:t>
-            </w:r>
-          </w:p>
-        </w:tc>
-        <w:tc>
-          <w:tcPr>
-            <w:tcW w:w="1486" w:type="dxa"/>
-            <w:shd w:val="clear" w:color="auto" w:fill="C0504D" w:themeFill="accent2"/>
-          </w:tcPr>
-          <w:p>
-            <w:pPr>
-              <w:jc w:val="center"/>
-            </w:pPr>
-            <w:r>
-              <w:t>SI</w:t>
-            </w:r>
-          </w:p>
-        </w:tc>
-        <w:tc>
-          <w:tcPr>
-            <w:tcW w:w="1845" w:type="dxa"/>
-            <w:shd w:val="clear" w:color="auto" w:fill="C0504D" w:themeFill="accent2"/>
-          </w:tcPr>
-          <w:p>
-            <w:pPr>
-              <w:jc w:val="center"/>
-            </w:pPr>
-            <w:r>
-              <w:t>SI</w:t>
-            </w:r>
-          </w:p>
-        </w:tc>
-        <w:tc>
-          <w:tcPr>
-            <w:tcW w:w="1622" w:type="dxa"/>
-            <w:shd w:val="clear" w:color="auto" w:fill="C0504D" w:themeFill="accent2"/>
-          </w:tcPr>
-          <w:p>
-            <w:pPr>
-              <w:jc w:val="center"/>
-            </w:pPr>
-            <w:r>
-              <w:t>NO</w:t>
-            </w:r>
-          </w:p>
-        </w:tc>
-        <w:tc>
-          <w:tcPr>
-            <w:tcW w:w="1789" w:type="dxa"/>
-            <w:shd w:val="clear" w:color="auto" w:fill="C0504D" w:themeFill="accent2"/>
-          </w:tcPr>
-          <w:p>
-            <w:pPr>
-              <w:jc w:val="center"/>
-            </w:pPr>
-            <w:r>
-              <w:t>SI</w:t>
-            </w:r>
-          </w:p>
-        </w:tc>
-        <w:tc>
-          <w:tcPr>
-            <w:tcW w:w="1854" w:type="dxa"/>
-            <w:shd w:val="clear" w:color="auto" w:fill="C0504D" w:themeFill="accent2"/>
-          </w:tcPr>
-          <w:p>
-            <w:pPr>
-              <w:jc w:val="center"/>
-            </w:pPr>
-            <w:r>
-              <w:t>Desaprobado (Corregir errores)</w:t>
-            </w:r>
-          </w:p>
-        </w:tc>
-      </w:tr>
-      <w:tr>
-        <w:tc>
-          <w:tcPr>
-            <w:tcW w:w="1242" w:type="dxa"/>
-            <w:shd w:val="clear" w:color="auto" w:fill="auto"/>
-          </w:tcPr>
-          <w:p>
-            <w:pPr>
-              <w:jc w:val="center"/>
-              <w:rPr>
-                <w:b/>
-              </w:rPr>
-            </w:pPr>
-            <w:r>
-              <w:rPr>
-                <w:b/>
-              </w:rPr>
-              <w:t>Generar Programa PDF</w:t>
-            </w:r>
-          </w:p>
-        </w:tc>
-        <w:tc>
-          <w:tcPr>
-            <w:tcW w:w="1276" w:type="dxa"/>
-            <w:shd w:val="clear" w:color="auto" w:fill="auto"/>
-          </w:tcPr>
-          <w:p>
-            <w:pPr>
-              <w:jc w:val="center"/>
-            </w:pPr>
-            <w:r>
-              <w:t>No Realizada</w:t>
-            </w:r>
-            <w:r>
-              <w:t xml:space="preserve"> (listo para probar)</w:t>
-            </w:r>
-          </w:p>
-        </w:tc>
-        <w:tc>
-          <w:tcPr>
-            <w:tcW w:w="1418" w:type="dxa"/>
-            <w:shd w:val="clear" w:color="auto" w:fill="auto"/>
-          </w:tcPr>
-          <w:p>
-            <w:pPr>
-              <w:jc w:val="center"/>
-            </w:pPr>
-            <w:r>
-              <w:t>No Realizada</w:t>
-            </w:r>
-          </w:p>
-        </w:tc>
-        <w:tc>
-          <w:tcPr>
-            <w:tcW w:w="1829" w:type="dxa"/>
-            <w:shd w:val="clear" w:color="auto" w:fill="auto"/>
-          </w:tcPr>
-          <w:p>
-            <w:pPr>
-              <w:jc w:val="center"/>
-            </w:pPr>
-            <w:r>
-              <w:t>-</w:t>
-            </w:r>
-          </w:p>
-        </w:tc>
-        <w:tc>
-          <w:tcPr>
-            <w:tcW w:w="1714" w:type="dxa"/>
-            <w:shd w:val="clear" w:color="auto" w:fill="auto"/>
-          </w:tcPr>
-          <w:p>
-            <w:pPr>
-              <w:jc w:val="center"/>
-            </w:pPr>
-            <w:r>
-              <w:t>-</w:t>
-            </w:r>
-          </w:p>
-        </w:tc>
-        <w:tc>
-          <w:tcPr>
-            <w:tcW w:w="1467" w:type="dxa"/>
-            <w:shd w:val="clear" w:color="auto" w:fill="auto"/>
-          </w:tcPr>
-          <w:p>
-            <w:pPr>
-              <w:jc w:val="center"/>
-            </w:pPr>
-            <w:r>
-              <w:t>-</w:t>
-            </w:r>
-          </w:p>
-        </w:tc>
-        <w:tc>
-          <w:tcPr>
-            <w:tcW w:w="1486" w:type="dxa"/>
-            <w:shd w:val="clear" w:color="auto" w:fill="auto"/>
-          </w:tcPr>
-          <w:p>
-            <w:pPr>
-              <w:jc w:val="center"/>
-            </w:pPr>
-            <w:r>
-              <w:t>-</w:t>
-            </w:r>
-          </w:p>
-        </w:tc>
-        <w:tc>
-          <w:tcPr>
-            <w:tcW w:w="1845" w:type="dxa"/>
-            <w:shd w:val="clear" w:color="auto" w:fill="auto"/>
-          </w:tcPr>
-          <w:p>
-            <w:pPr>
-              <w:jc w:val="center"/>
-            </w:pPr>
-            <w:r>
-              <w:t>-</w:t>
-            </w:r>
-          </w:p>
-        </w:tc>
-        <w:tc>
-          <w:tcPr>
-            <w:tcW w:w="1622" w:type="dxa"/>
-            <w:shd w:val="clear" w:color="auto" w:fill="auto"/>
-          </w:tcPr>
-          <w:p>
-            <w:pPr>
-              <w:jc w:val="center"/>
-            </w:pPr>
-            <w:r>
-              <w:t>-</w:t>
-            </w:r>
-          </w:p>
-        </w:tc>
-        <w:tc>
-          <w:tcPr>
-            <w:tcW w:w="1789" w:type="dxa"/>
-            <w:shd w:val="clear" w:color="auto" w:fill="auto"/>
-          </w:tcPr>
-          <w:p>
-            <w:pPr>
-              <w:jc w:val="center"/>
-            </w:pPr>
-            <w:r>
-              <w:t>-</w:t>
-            </w:r>
-          </w:p>
-        </w:tc>
-        <w:tc>
-          <w:tcPr>
-            <w:tcW w:w="1854" w:type="dxa"/>
-            <w:shd w:val="clear" w:color="auto" w:fill="auto"/>
-          </w:tcPr>
-          <w:p>
-            <w:pPr>
-              <w:jc w:val="center"/>
-            </w:pPr>
-            <w:r>
-              <w:t>-</w:t>
-            </w:r>
-          </w:p>
-        </w:tc>
-      </w:tr>
-      <w:tr>
-        <w:tc>
-          <w:tcPr>
-            <w:tcW w:w="1242" w:type="dxa"/>
-            <w:shd w:val="clear" w:color="auto" w:fill="00B050"/>
-          </w:tcPr>
-          <w:p>
-            <w:pPr>
-              <w:jc w:val="center"/>
-              <w:rPr>
-                <w:b/>
-              </w:rPr>
-            </w:pPr>
-            <w:r>
-              <w:rPr>
-                <w:b/>
-              </w:rPr>
-              <w:t xml:space="preserve">Realizar Carga Masiva de </w:t>
+            <w:shd w:val="clear" w:color="auto" w:fill="00B050"/>
+          </w:tcPr>
+          <w:p>
+            <w:pPr>
+              <w:jc w:val="center"/>
+              <w:rPr>
+                <w:b/>
+              </w:rPr>
+            </w:pPr>
+            <w:r>
+              <w:rPr>
+                <w:b/>
+              </w:rPr>
+              <w:t xml:space="preserve">Realizar </w:t>
             </w:r>
             <w:r>
               <w:rPr>
                 <w:b/>
               </w:rPr>
               <w:lastRenderedPageBreak/>
-              <w:t>Programas</w:t>
+              <w:t>Carga Masiva de Programas</w:t>
             </w:r>
           </w:p>
         </w:tc>
@@ -1708,7 +1708,7 @@
               <w:jc w:val="center"/>
             </w:pPr>
             <w:r>
-              <w:t>No Realizada</w:t>
+              <w:t>Realizada</w:t>
             </w:r>
           </w:p>
         </w:tc>
@@ -1736,7 +1736,7 @@
               <w:jc w:val="center"/>
             </w:pPr>
             <w:r>
-              <w:t>-</w:t>
+              <w:t>27 y 28/03/2020</w:t>
             </w:r>
           </w:p>
         </w:tc>
@@ -1764,7 +1764,7 @@
               <w:jc w:val="center"/>
             </w:pPr>
             <w:r>
-              <w:t>-</w:t>
+              <w:t>N/A</w:t>
             </w:r>
           </w:p>
         </w:tc>
@@ -1792,7 +1792,7 @@
               <w:jc w:val="center"/>
             </w:pPr>
             <w:r>
-              <w:t>-</w:t>
+              <w:t>N/A</w:t>
             </w:r>
           </w:p>
         </w:tc>
@@ -1806,7 +1806,7 @@
               <w:jc w:val="center"/>
             </w:pPr>
             <w:r>
-              <w:t>-</w:t>
+              <w:t>N/A</w:t>
             </w:r>
           </w:p>
         </w:tc>
@@ -1820,11 +1820,11 @@
               <w:jc w:val="center"/>
             </w:pPr>
             <w:r>
-              <w:t xml:space="preserve">Aprobado (Falta realizar las pruebas de </w:t>
+              <w:t xml:space="preserve">Aprobado (CU </w:t>
             </w:r>
             <w:r>
               <w:lastRenderedPageBreak/>
-              <w:t>regresión, pero no presento ningún error en las pruebas iniciales)</w:t>
+              <w:t>cerrado - No se debe modificar)</w:t>
             </w:r>
           </w:p>
         </w:tc>

</xml_diff>

<commit_message>
-Finalización de las pruebas Iniciales del CU Gestionar Bibliografía.
-Resumen del resultado de las pruebas en el documento correspondiente.

-Actualización del Documento Seguimiento de Pruebas CU.
</commit_message>
<xml_diff>
--- a/Seguimiento del Sistema/Seguimiento Pruebas CU.docx
+++ b/Seguimiento del Sistema/Seguimiento Pruebas CU.docx
@@ -1819,7 +1819,7 @@
         <w:tc>
           <w:tcPr>
             <w:tcW w:w="1262" w:type="dxa"/>
-            <w:shd w:val="clear" w:color="auto" w:fill="auto"/>
+            <w:shd w:val="clear" w:color="auto" w:fill="D99594" w:themeFill="accent2" w:themeFillTint="99"/>
           </w:tcPr>
           <w:p>
             <w:pPr>
@@ -1839,7 +1839,21 @@
         <w:tc>
           <w:tcPr>
             <w:tcW w:w="1275" w:type="dxa"/>
-            <w:shd w:val="clear" w:color="auto" w:fill="auto"/>
+            <w:shd w:val="clear" w:color="auto" w:fill="D99594" w:themeFill="accent2" w:themeFillTint="99"/>
+          </w:tcPr>
+          <w:p>
+            <w:pPr>
+              <w:jc w:val="center"/>
+            </w:pPr>
+            <w:r>
+              <w:t>Realizada</w:t>
+            </w:r>
+          </w:p>
+        </w:tc>
+        <w:tc>
+          <w:tcPr>
+            <w:tcW w:w="1417" w:type="dxa"/>
+            <w:shd w:val="clear" w:color="auto" w:fill="D99594" w:themeFill="accent2" w:themeFillTint="99"/>
           </w:tcPr>
           <w:p>
             <w:pPr>
@@ -1849,47 +1863,25 @@
               <w:t>No Realizada</w:t>
             </w:r>
           </w:p>
-          <w:p>
-            <w:pPr>
-              <w:jc w:val="center"/>
-            </w:pPr>
-            <w:r>
-              <w:t>(listo para probar)</w:t>
-            </w:r>
-          </w:p>
-        </w:tc>
-        <w:tc>
-          <w:tcPr>
-            <w:tcW w:w="1417" w:type="dxa"/>
-            <w:shd w:val="clear" w:color="auto" w:fill="auto"/>
-          </w:tcPr>
-          <w:p>
-            <w:pPr>
-              <w:jc w:val="center"/>
-            </w:pPr>
-            <w:r>
-              <w:t>No Realizada</w:t>
-            </w:r>
-          </w:p>
         </w:tc>
         <w:tc>
           <w:tcPr>
             <w:tcW w:w="1825" w:type="dxa"/>
-            <w:shd w:val="clear" w:color="auto" w:fill="auto"/>
-          </w:tcPr>
-          <w:p>
-            <w:pPr>
-              <w:jc w:val="center"/>
-            </w:pPr>
-            <w:r>
-              <w:t>-</w:t>
+            <w:shd w:val="clear" w:color="auto" w:fill="D99594" w:themeFill="accent2" w:themeFillTint="99"/>
+          </w:tcPr>
+          <w:p>
+            <w:pPr>
+              <w:jc w:val="center"/>
+            </w:pPr>
+            <w:r>
+              <w:t>27 y 28/04/2020</w:t>
             </w:r>
           </w:p>
         </w:tc>
         <w:tc>
           <w:tcPr>
             <w:tcW w:w="1711" w:type="dxa"/>
-            <w:shd w:val="clear" w:color="auto" w:fill="auto"/>
+            <w:shd w:val="clear" w:color="auto" w:fill="D99594" w:themeFill="accent2" w:themeFillTint="99"/>
           </w:tcPr>
           <w:p>
             <w:pPr>
@@ -1903,21 +1895,21 @@
         <w:tc>
           <w:tcPr>
             <w:tcW w:w="1466" w:type="dxa"/>
-            <w:shd w:val="clear" w:color="auto" w:fill="auto"/>
-          </w:tcPr>
-          <w:p>
-            <w:pPr>
-              <w:jc w:val="center"/>
-            </w:pPr>
-            <w:r>
-              <w:t>-</w:t>
+            <w:shd w:val="clear" w:color="auto" w:fill="D99594" w:themeFill="accent2" w:themeFillTint="99"/>
+          </w:tcPr>
+          <w:p>
+            <w:pPr>
+              <w:jc w:val="center"/>
+            </w:pPr>
+            <w:r>
+              <w:t>SI</w:t>
             </w:r>
           </w:p>
         </w:tc>
         <w:tc>
           <w:tcPr>
             <w:tcW w:w="1485" w:type="dxa"/>
-            <w:shd w:val="clear" w:color="auto" w:fill="auto"/>
+            <w:shd w:val="clear" w:color="auto" w:fill="D99594" w:themeFill="accent2" w:themeFillTint="99"/>
           </w:tcPr>
           <w:p>
             <w:pPr>
@@ -1931,21 +1923,21 @@
         <w:tc>
           <w:tcPr>
             <w:tcW w:w="1844" w:type="dxa"/>
-            <w:shd w:val="clear" w:color="auto" w:fill="auto"/>
-          </w:tcPr>
-          <w:p>
-            <w:pPr>
-              <w:jc w:val="center"/>
-            </w:pPr>
-            <w:r>
-              <w:t>-</w:t>
+            <w:shd w:val="clear" w:color="auto" w:fill="D99594" w:themeFill="accent2" w:themeFillTint="99"/>
+          </w:tcPr>
+          <w:p>
+            <w:pPr>
+              <w:jc w:val="center"/>
+            </w:pPr>
+            <w:r>
+              <w:t>NO</w:t>
             </w:r>
           </w:p>
         </w:tc>
         <w:tc>
           <w:tcPr>
             <w:tcW w:w="1622" w:type="dxa"/>
-            <w:shd w:val="clear" w:color="auto" w:fill="auto"/>
+            <w:shd w:val="clear" w:color="auto" w:fill="D99594" w:themeFill="accent2" w:themeFillTint="99"/>
           </w:tcPr>
           <w:p>
             <w:pPr>
@@ -1959,7 +1951,7 @@
         <w:tc>
           <w:tcPr>
             <w:tcW w:w="1786" w:type="dxa"/>
-            <w:shd w:val="clear" w:color="auto" w:fill="auto"/>
+            <w:shd w:val="clear" w:color="auto" w:fill="D99594" w:themeFill="accent2" w:themeFillTint="99"/>
           </w:tcPr>
           <w:p>
             <w:pPr>
@@ -1973,14 +1965,14 @@
         <w:tc>
           <w:tcPr>
             <w:tcW w:w="1849" w:type="dxa"/>
-            <w:shd w:val="clear" w:color="auto" w:fill="auto"/>
-          </w:tcPr>
-          <w:p>
-            <w:pPr>
-              <w:jc w:val="center"/>
-            </w:pPr>
-            <w:r>
-              <w:t>-</w:t>
+            <w:shd w:val="clear" w:color="auto" w:fill="D99594" w:themeFill="accent2" w:themeFillTint="99"/>
+          </w:tcPr>
+          <w:p>
+            <w:pPr>
+              <w:jc w:val="center"/>
+            </w:pPr>
+            <w:r>
+              <w:t>Desaprobado (Se deben corregir los errores)</w:t>
             </w:r>
           </w:p>
         </w:tc>
@@ -2178,16 +2170,7 @@
               <w:jc w:val="center"/>
             </w:pPr>
             <w:r>
-              <w:t>No Realizada (</w:t>
-            </w:r>
-            <w:r>
-              <w:t>está listo para probar</w:t>
-            </w:r>
-            <w:r>
-              <w:t xml:space="preserve"> ????</w:t>
-            </w:r>
-            <w:r>
-              <w:t>)</w:t>
+              <w:t>No Realizada (está listo para probar ????)</w:t>
             </w:r>
           </w:p>
         </w:tc>

</xml_diff>

<commit_message>
-Realización de pruebas iniciales al CU Generar Programa PDF.
-Resumen de las pruebas realizadas en el documento 1- Pruebas Iniciales.

-Actualización del documento Seguimiento de Pruebas CU.

-Modificación de un mensaje de aviso de la clase profesor.asignaturas.php
</commit_message>
<xml_diff>
--- a/Seguimiento del Sistema/Seguimiento Pruebas CU.docx
+++ b/Seguimiento del Sistema/Seguimiento Pruebas CU.docx
@@ -1981,7 +1981,7 @@
         <w:tc>
           <w:tcPr>
             <w:tcW w:w="1262" w:type="dxa"/>
-            <w:shd w:val="clear" w:color="auto" w:fill="auto"/>
+            <w:shd w:val="clear" w:color="auto" w:fill="D99594" w:themeFill="accent2" w:themeFillTint="99"/>
           </w:tcPr>
           <w:p>
             <w:pPr>
@@ -2001,21 +2001,21 @@
         <w:tc>
           <w:tcPr>
             <w:tcW w:w="1275" w:type="dxa"/>
-            <w:shd w:val="clear" w:color="auto" w:fill="auto"/>
-          </w:tcPr>
-          <w:p>
-            <w:pPr>
-              <w:jc w:val="center"/>
-            </w:pPr>
-            <w:r>
-              <w:t>No Realizada (listo para probar)</w:t>
+            <w:shd w:val="clear" w:color="auto" w:fill="D99594" w:themeFill="accent2" w:themeFillTint="99"/>
+          </w:tcPr>
+          <w:p>
+            <w:pPr>
+              <w:jc w:val="center"/>
+            </w:pPr>
+            <w:r>
+              <w:t>Realizada</w:t>
             </w:r>
           </w:p>
         </w:tc>
         <w:tc>
           <w:tcPr>
             <w:tcW w:w="1417" w:type="dxa"/>
-            <w:shd w:val="clear" w:color="auto" w:fill="auto"/>
+            <w:shd w:val="clear" w:color="auto" w:fill="D99594" w:themeFill="accent2" w:themeFillTint="99"/>
           </w:tcPr>
           <w:p>
             <w:pPr>
@@ -2029,7 +2029,21 @@
         <w:tc>
           <w:tcPr>
             <w:tcW w:w="1825" w:type="dxa"/>
-            <w:shd w:val="clear" w:color="auto" w:fill="auto"/>
+            <w:shd w:val="clear" w:color="auto" w:fill="D99594" w:themeFill="accent2" w:themeFillTint="99"/>
+          </w:tcPr>
+          <w:p>
+            <w:pPr>
+              <w:jc w:val="center"/>
+            </w:pPr>
+            <w:r>
+              <w:t>02 y 03/05/2020</w:t>
+            </w:r>
+          </w:p>
+        </w:tc>
+        <w:tc>
+          <w:tcPr>
+            <w:tcW w:w="1711" w:type="dxa"/>
+            <w:shd w:val="clear" w:color="auto" w:fill="D99594" w:themeFill="accent2" w:themeFillTint="99"/>
           </w:tcPr>
           <w:p>
             <w:pPr>
@@ -2042,8 +2056,22 @@
         </w:tc>
         <w:tc>
           <w:tcPr>
-            <w:tcW w:w="1711" w:type="dxa"/>
-            <w:shd w:val="clear" w:color="auto" w:fill="auto"/>
+            <w:tcW w:w="1466" w:type="dxa"/>
+            <w:shd w:val="clear" w:color="auto" w:fill="D99594" w:themeFill="accent2" w:themeFillTint="99"/>
+          </w:tcPr>
+          <w:p>
+            <w:pPr>
+              <w:jc w:val="center"/>
+            </w:pPr>
+            <w:r>
+              <w:t>SI</w:t>
+            </w:r>
+          </w:p>
+        </w:tc>
+        <w:tc>
+          <w:tcPr>
+            <w:tcW w:w="1485" w:type="dxa"/>
+            <w:shd w:val="clear" w:color="auto" w:fill="D99594" w:themeFill="accent2" w:themeFillTint="99"/>
           </w:tcPr>
           <w:p>
             <w:pPr>
@@ -2056,8 +2084,22 @@
         </w:tc>
         <w:tc>
           <w:tcPr>
-            <w:tcW w:w="1466" w:type="dxa"/>
-            <w:shd w:val="clear" w:color="auto" w:fill="auto"/>
+            <w:tcW w:w="1844" w:type="dxa"/>
+            <w:shd w:val="clear" w:color="auto" w:fill="D99594" w:themeFill="accent2" w:themeFillTint="99"/>
+          </w:tcPr>
+          <w:p>
+            <w:pPr>
+              <w:jc w:val="center"/>
+            </w:pPr>
+            <w:r>
+              <w:t>NO</w:t>
+            </w:r>
+          </w:p>
+        </w:tc>
+        <w:tc>
+          <w:tcPr>
+            <w:tcW w:w="1622" w:type="dxa"/>
+            <w:shd w:val="clear" w:color="auto" w:fill="D99594" w:themeFill="accent2" w:themeFillTint="99"/>
           </w:tcPr>
           <w:p>
             <w:pPr>
@@ -2070,8 +2112,8 @@
         </w:tc>
         <w:tc>
           <w:tcPr>
-            <w:tcW w:w="1485" w:type="dxa"/>
-            <w:shd w:val="clear" w:color="auto" w:fill="auto"/>
+            <w:tcW w:w="1786" w:type="dxa"/>
+            <w:shd w:val="clear" w:color="auto" w:fill="D99594" w:themeFill="accent2" w:themeFillTint="99"/>
           </w:tcPr>
           <w:p>
             <w:pPr>
@@ -2084,57 +2126,15 @@
         </w:tc>
         <w:tc>
           <w:tcPr>
-            <w:tcW w:w="1844" w:type="dxa"/>
-            <w:shd w:val="clear" w:color="auto" w:fill="auto"/>
-          </w:tcPr>
-          <w:p>
-            <w:pPr>
-              <w:jc w:val="center"/>
-            </w:pPr>
-            <w:r>
-              <w:t>-</w:t>
-            </w:r>
-          </w:p>
-        </w:tc>
-        <w:tc>
-          <w:tcPr>
-            <w:tcW w:w="1622" w:type="dxa"/>
-            <w:shd w:val="clear" w:color="auto" w:fill="auto"/>
-          </w:tcPr>
-          <w:p>
-            <w:pPr>
-              <w:jc w:val="center"/>
-            </w:pPr>
-            <w:r>
-              <w:t>-</w:t>
-            </w:r>
-          </w:p>
-        </w:tc>
-        <w:tc>
-          <w:tcPr>
-            <w:tcW w:w="1786" w:type="dxa"/>
-            <w:shd w:val="clear" w:color="auto" w:fill="auto"/>
-          </w:tcPr>
-          <w:p>
-            <w:pPr>
-              <w:jc w:val="center"/>
-            </w:pPr>
-            <w:r>
-              <w:t>-</w:t>
-            </w:r>
-          </w:p>
-        </w:tc>
-        <w:tc>
-          <w:tcPr>
             <w:tcW w:w="1849" w:type="dxa"/>
-            <w:shd w:val="clear" w:color="auto" w:fill="auto"/>
-          </w:tcPr>
-          <w:p>
-            <w:pPr>
-              <w:jc w:val="center"/>
-            </w:pPr>
-            <w:r>
-              <w:t>-</w:t>
+            <w:shd w:val="clear" w:color="auto" w:fill="D99594" w:themeFill="accent2" w:themeFillTint="99"/>
+          </w:tcPr>
+          <w:p>
+            <w:pPr>
+              <w:jc w:val="center"/>
+            </w:pPr>
+            <w:r>
+              <w:t>Desaprobado (Se deben corregir los errores)</w:t>
             </w:r>
           </w:p>
         </w:tc>

</xml_diff>

<commit_message>
-Vinculación del CU Generar Programa PDF con el Panel Principal de Secretaría Académica.
-Corrección de mensaje de aviso de la ubicación de un programa en el CU Seguir Programa.
</commit_message>
<xml_diff>
--- a/Seguimiento del Sistema/Seguimiento Pruebas CU.docx
+++ b/Seguimiento del Sistema/Seguimiento Pruebas CU.docx
@@ -2791,57 +2791,6 @@
     <w:p>
       <w:r>
         <w:t xml:space="preserve"> </w:t>
-      </w:r>
-    </w:p>
-    <w:p>
-      <w:pPr>
-        <w:rPr>
-          <w:b/>
-        </w:rPr>
-      </w:pPr>
-      <w:r>
-        <w:rPr>
-          <w:b/>
-        </w:rPr>
-        <w:t xml:space="preserve">*Gestionar Asignatura: Si bien está "Aprobado" todavía faltan realizar </w:t>
-      </w:r>
-      <w:r>
-        <w:rPr>
-          <w:b/>
-        </w:rPr>
-        <w:t xml:space="preserve">las </w:t>
-      </w:r>
-      <w:r>
-        <w:rPr>
-          <w:b/>
-        </w:rPr>
-        <w:t xml:space="preserve">correcciones sobre </w:t>
-      </w:r>
-      <w:r>
-        <w:rPr>
-          <w:b/>
-        </w:rPr>
-        <w:t xml:space="preserve">los </w:t>
-      </w:r>
-      <w:r>
-        <w:rPr>
-          <w:b/>
-        </w:rPr>
-        <w:t xml:space="preserve">errores marcados en  el </w:t>
-      </w:r>
-      <w:proofErr w:type="spellStart"/>
-      <w:r>
-        <w:rPr>
-          <w:b/>
-        </w:rPr>
-        <w:t>subflujo</w:t>
-      </w:r>
-      <w:proofErr w:type="spellEnd"/>
-      <w:r>
-        <w:rPr>
-          <w:b/>
-        </w:rPr>
-        <w:t xml:space="preserve"> "Equipo de Cátedra". (Fecha: 28/05/2020)</w:t>
       </w:r>
     </w:p>
     <w:sectPr>

</xml_diff>

<commit_message>
-Realización y finalización de pruebas de regresión al CU Gestionar Programa.
-Actualización del Documento Seguimiento de Pruebas.
</commit_message>
<xml_diff>
--- a/Seguimiento del Sistema/Seguimiento Pruebas CU.docx
+++ b/Seguimiento del Sistema/Seguimiento Pruebas CU.docx
@@ -1656,7 +1656,7 @@
         <w:tc>
           <w:tcPr>
             <w:tcW w:w="1262" w:type="dxa"/>
-            <w:shd w:val="clear" w:color="auto" w:fill="D99594" w:themeFill="accent2" w:themeFillTint="99"/>
+            <w:shd w:val="clear" w:color="auto" w:fill="00B050"/>
           </w:tcPr>
           <w:p>
             <w:pPr>
@@ -1677,7 +1677,7 @@
         <w:tc>
           <w:tcPr>
             <w:tcW w:w="1275" w:type="dxa"/>
-            <w:shd w:val="clear" w:color="auto" w:fill="D99594" w:themeFill="accent2" w:themeFillTint="99"/>
+            <w:shd w:val="clear" w:color="auto" w:fill="00B050"/>
           </w:tcPr>
           <w:p>
             <w:pPr>
@@ -1691,21 +1691,21 @@
         <w:tc>
           <w:tcPr>
             <w:tcW w:w="1417" w:type="dxa"/>
-            <w:shd w:val="clear" w:color="auto" w:fill="D99594" w:themeFill="accent2" w:themeFillTint="99"/>
-          </w:tcPr>
-          <w:p>
-            <w:pPr>
-              <w:jc w:val="center"/>
-            </w:pPr>
-            <w:r>
-              <w:t>No Realizada</w:t>
+            <w:shd w:val="clear" w:color="auto" w:fill="00B050"/>
+          </w:tcPr>
+          <w:p>
+            <w:pPr>
+              <w:jc w:val="center"/>
+            </w:pPr>
+            <w:r>
+              <w:t>Realizada</w:t>
             </w:r>
           </w:p>
         </w:tc>
         <w:tc>
           <w:tcPr>
             <w:tcW w:w="1825" w:type="dxa"/>
-            <w:shd w:val="clear" w:color="auto" w:fill="D99594" w:themeFill="accent2" w:themeFillTint="99"/>
+            <w:shd w:val="clear" w:color="auto" w:fill="00B050"/>
           </w:tcPr>
           <w:p>
             <w:pPr>
@@ -1719,21 +1719,21 @@
         <w:tc>
           <w:tcPr>
             <w:tcW w:w="1711" w:type="dxa"/>
-            <w:shd w:val="clear" w:color="auto" w:fill="D99594" w:themeFill="accent2" w:themeFillTint="99"/>
-          </w:tcPr>
-          <w:p>
-            <w:pPr>
-              <w:jc w:val="center"/>
-            </w:pPr>
-            <w:r>
-              <w:t>-</w:t>
+            <w:shd w:val="clear" w:color="auto" w:fill="00B050"/>
+          </w:tcPr>
+          <w:p>
+            <w:pPr>
+              <w:jc w:val="center"/>
+            </w:pPr>
+            <w:r>
+              <w:t>16 y 17/06/2020</w:t>
             </w:r>
           </w:p>
         </w:tc>
         <w:tc>
           <w:tcPr>
             <w:tcW w:w="1466" w:type="dxa"/>
-            <w:shd w:val="clear" w:color="auto" w:fill="D99594" w:themeFill="accent2" w:themeFillTint="99"/>
+            <w:shd w:val="clear" w:color="auto" w:fill="00B050"/>
           </w:tcPr>
           <w:p>
             <w:pPr>
@@ -1747,21 +1747,49 @@
         <w:tc>
           <w:tcPr>
             <w:tcW w:w="1485" w:type="dxa"/>
-            <w:shd w:val="clear" w:color="auto" w:fill="D99594" w:themeFill="accent2" w:themeFillTint="99"/>
-          </w:tcPr>
-          <w:p>
-            <w:pPr>
-              <w:jc w:val="center"/>
-            </w:pPr>
-            <w:r>
-              <w:t>-</w:t>
+            <w:shd w:val="clear" w:color="auto" w:fill="00B050"/>
+          </w:tcPr>
+          <w:p>
+            <w:pPr>
+              <w:jc w:val="center"/>
+            </w:pPr>
+            <w:r>
+              <w:t>N/A</w:t>
             </w:r>
           </w:p>
         </w:tc>
         <w:tc>
           <w:tcPr>
             <w:tcW w:w="1844" w:type="dxa"/>
-            <w:shd w:val="clear" w:color="auto" w:fill="D99594" w:themeFill="accent2" w:themeFillTint="99"/>
+            <w:shd w:val="clear" w:color="auto" w:fill="00B050"/>
+          </w:tcPr>
+          <w:p>
+            <w:pPr>
+              <w:jc w:val="center"/>
+            </w:pPr>
+            <w:r>
+              <w:t>SI</w:t>
+            </w:r>
+          </w:p>
+        </w:tc>
+        <w:tc>
+          <w:tcPr>
+            <w:tcW w:w="1622" w:type="dxa"/>
+            <w:shd w:val="clear" w:color="auto" w:fill="00B050"/>
+          </w:tcPr>
+          <w:p>
+            <w:pPr>
+              <w:jc w:val="center"/>
+            </w:pPr>
+            <w:r>
+              <w:t>N/A</w:t>
+            </w:r>
+          </w:p>
+        </w:tc>
+        <w:tc>
+          <w:tcPr>
+            <w:tcW w:w="1786" w:type="dxa"/>
+            <w:shd w:val="clear" w:color="auto" w:fill="00B050"/>
           </w:tcPr>
           <w:p>
             <w:pPr>
@@ -1774,43 +1802,15 @@
         </w:tc>
         <w:tc>
           <w:tcPr>
-            <w:tcW w:w="1622" w:type="dxa"/>
-            <w:shd w:val="clear" w:color="auto" w:fill="D99594" w:themeFill="accent2" w:themeFillTint="99"/>
-          </w:tcPr>
-          <w:p>
-            <w:pPr>
-              <w:jc w:val="center"/>
-            </w:pPr>
-            <w:r>
-              <w:t>-</w:t>
-            </w:r>
-          </w:p>
-        </w:tc>
-        <w:tc>
-          <w:tcPr>
-            <w:tcW w:w="1786" w:type="dxa"/>
-            <w:shd w:val="clear" w:color="auto" w:fill="D99594" w:themeFill="accent2" w:themeFillTint="99"/>
-          </w:tcPr>
-          <w:p>
-            <w:pPr>
-              <w:jc w:val="center"/>
-            </w:pPr>
-            <w:r>
-              <w:t>-</w:t>
-            </w:r>
-          </w:p>
-        </w:tc>
-        <w:tc>
-          <w:tcPr>
             <w:tcW w:w="1849" w:type="dxa"/>
-            <w:shd w:val="clear" w:color="auto" w:fill="D99594" w:themeFill="accent2" w:themeFillTint="99"/>
-          </w:tcPr>
-          <w:p>
-            <w:pPr>
-              <w:jc w:val="center"/>
-            </w:pPr>
-            <w:r>
-              <w:t>Desaprobado (Se deben corregir los errores)</w:t>
+            <w:shd w:val="clear" w:color="auto" w:fill="00B050"/>
+          </w:tcPr>
+          <w:p>
+            <w:pPr>
+              <w:jc w:val="center"/>
+            </w:pPr>
+            <w:r>
+              <w:t>Aprobado (CU cerrado - No se debe modificar)</w:t>
             </w:r>
           </w:p>
         </w:tc>

</xml_diff>

<commit_message>
-Realización y finalización de Pruebas de Regresión del CU Gestionar Bibliografía.
-Actualización del documento Seguimiento de Pruebas CU.
</commit_message>
<xml_diff>
--- a/Seguimiento del Sistema/Seguimiento Pruebas CU.docx
+++ b/Seguimiento del Sistema/Seguimiento Pruebas CU.docx
@@ -1819,7 +1819,7 @@
         <w:tc>
           <w:tcPr>
             <w:tcW w:w="1262" w:type="dxa"/>
-            <w:shd w:val="clear" w:color="auto" w:fill="D99594" w:themeFill="accent2" w:themeFillTint="99"/>
+            <w:shd w:val="clear" w:color="auto" w:fill="00B050"/>
           </w:tcPr>
           <w:p>
             <w:pPr>
@@ -1839,7 +1839,7 @@
         <w:tc>
           <w:tcPr>
             <w:tcW w:w="1275" w:type="dxa"/>
-            <w:shd w:val="clear" w:color="auto" w:fill="D99594" w:themeFill="accent2" w:themeFillTint="99"/>
+            <w:shd w:val="clear" w:color="auto" w:fill="00B050"/>
           </w:tcPr>
           <w:p>
             <w:pPr>
@@ -1853,21 +1853,21 @@
         <w:tc>
           <w:tcPr>
             <w:tcW w:w="1417" w:type="dxa"/>
-            <w:shd w:val="clear" w:color="auto" w:fill="D99594" w:themeFill="accent2" w:themeFillTint="99"/>
-          </w:tcPr>
-          <w:p>
-            <w:pPr>
-              <w:jc w:val="center"/>
-            </w:pPr>
-            <w:r>
-              <w:t>No Realizada</w:t>
+            <w:shd w:val="clear" w:color="auto" w:fill="00B050"/>
+          </w:tcPr>
+          <w:p>
+            <w:pPr>
+              <w:jc w:val="center"/>
+            </w:pPr>
+            <w:r>
+              <w:t>Realizada</w:t>
             </w:r>
           </w:p>
         </w:tc>
         <w:tc>
           <w:tcPr>
             <w:tcW w:w="1825" w:type="dxa"/>
-            <w:shd w:val="clear" w:color="auto" w:fill="D99594" w:themeFill="accent2" w:themeFillTint="99"/>
+            <w:shd w:val="clear" w:color="auto" w:fill="00B050"/>
           </w:tcPr>
           <w:p>
             <w:pPr>
@@ -1881,21 +1881,21 @@
         <w:tc>
           <w:tcPr>
             <w:tcW w:w="1711" w:type="dxa"/>
-            <w:shd w:val="clear" w:color="auto" w:fill="D99594" w:themeFill="accent2" w:themeFillTint="99"/>
-          </w:tcPr>
-          <w:p>
-            <w:pPr>
-              <w:jc w:val="center"/>
-            </w:pPr>
-            <w:r>
-              <w:t>-</w:t>
+            <w:shd w:val="clear" w:color="auto" w:fill="00B050"/>
+          </w:tcPr>
+          <w:p>
+            <w:pPr>
+              <w:jc w:val="center"/>
+            </w:pPr>
+            <w:r>
+              <w:t>18 y 19/06/2020</w:t>
             </w:r>
           </w:p>
         </w:tc>
         <w:tc>
           <w:tcPr>
             <w:tcW w:w="1466" w:type="dxa"/>
-            <w:shd w:val="clear" w:color="auto" w:fill="D99594" w:themeFill="accent2" w:themeFillTint="99"/>
+            <w:shd w:val="clear" w:color="auto" w:fill="00B050"/>
           </w:tcPr>
           <w:p>
             <w:pPr>
@@ -1909,21 +1909,49 @@
         <w:tc>
           <w:tcPr>
             <w:tcW w:w="1485" w:type="dxa"/>
-            <w:shd w:val="clear" w:color="auto" w:fill="D99594" w:themeFill="accent2" w:themeFillTint="99"/>
-          </w:tcPr>
-          <w:p>
-            <w:pPr>
-              <w:jc w:val="center"/>
-            </w:pPr>
-            <w:r>
-              <w:t>-</w:t>
+            <w:shd w:val="clear" w:color="auto" w:fill="00B050"/>
+          </w:tcPr>
+          <w:p>
+            <w:pPr>
+              <w:jc w:val="center"/>
+            </w:pPr>
+            <w:r>
+              <w:t>N/A</w:t>
             </w:r>
           </w:p>
         </w:tc>
         <w:tc>
           <w:tcPr>
             <w:tcW w:w="1844" w:type="dxa"/>
-            <w:shd w:val="clear" w:color="auto" w:fill="D99594" w:themeFill="accent2" w:themeFillTint="99"/>
+            <w:shd w:val="clear" w:color="auto" w:fill="00B050"/>
+          </w:tcPr>
+          <w:p>
+            <w:pPr>
+              <w:jc w:val="center"/>
+            </w:pPr>
+            <w:r>
+              <w:t>SI</w:t>
+            </w:r>
+          </w:p>
+        </w:tc>
+        <w:tc>
+          <w:tcPr>
+            <w:tcW w:w="1622" w:type="dxa"/>
+            <w:shd w:val="clear" w:color="auto" w:fill="00B050"/>
+          </w:tcPr>
+          <w:p>
+            <w:pPr>
+              <w:jc w:val="center"/>
+            </w:pPr>
+            <w:r>
+              <w:t>N/A</w:t>
+            </w:r>
+          </w:p>
+        </w:tc>
+        <w:tc>
+          <w:tcPr>
+            <w:tcW w:w="1786" w:type="dxa"/>
+            <w:shd w:val="clear" w:color="auto" w:fill="00B050"/>
           </w:tcPr>
           <w:p>
             <w:pPr>
@@ -1936,43 +1964,15 @@
         </w:tc>
         <w:tc>
           <w:tcPr>
-            <w:tcW w:w="1622" w:type="dxa"/>
-            <w:shd w:val="clear" w:color="auto" w:fill="D99594" w:themeFill="accent2" w:themeFillTint="99"/>
-          </w:tcPr>
-          <w:p>
-            <w:pPr>
-              <w:jc w:val="center"/>
-            </w:pPr>
-            <w:r>
-              <w:t>-</w:t>
-            </w:r>
-          </w:p>
-        </w:tc>
-        <w:tc>
-          <w:tcPr>
-            <w:tcW w:w="1786" w:type="dxa"/>
-            <w:shd w:val="clear" w:color="auto" w:fill="D99594" w:themeFill="accent2" w:themeFillTint="99"/>
-          </w:tcPr>
-          <w:p>
-            <w:pPr>
-              <w:jc w:val="center"/>
-            </w:pPr>
-            <w:r>
-              <w:t>-</w:t>
-            </w:r>
-          </w:p>
-        </w:tc>
-        <w:tc>
-          <w:tcPr>
             <w:tcW w:w="1849" w:type="dxa"/>
-            <w:shd w:val="clear" w:color="auto" w:fill="D99594" w:themeFill="accent2" w:themeFillTint="99"/>
-          </w:tcPr>
-          <w:p>
-            <w:pPr>
-              <w:jc w:val="center"/>
-            </w:pPr>
-            <w:r>
-              <w:t>Desaprobado (Se deben corregir los errores)</w:t>
+            <w:shd w:val="clear" w:color="auto" w:fill="00B050"/>
+          </w:tcPr>
+          <w:p>
+            <w:pPr>
+              <w:jc w:val="center"/>
+            </w:pPr>
+            <w:r>
+              <w:t>Aprobado (CU cerrado - No se debe modificar)</w:t>
             </w:r>
           </w:p>
         </w:tc>

</xml_diff>

<commit_message>
-Realización y finalización de Pruebas de Regresión del CU Generar Programa PDF.
-Actualización del documento Seguimiento de Pruebas.
</commit_message>
<xml_diff>
--- a/Seguimiento del Sistema/Seguimiento Pruebas CU.docx
+++ b/Seguimiento del Sistema/Seguimiento Pruebas CU.docx
@@ -1981,7 +1981,7 @@
         <w:tc>
           <w:tcPr>
             <w:tcW w:w="1262" w:type="dxa"/>
-            <w:shd w:val="clear" w:color="auto" w:fill="D99594" w:themeFill="accent2" w:themeFillTint="99"/>
+            <w:shd w:val="clear" w:color="auto" w:fill="00B050"/>
           </w:tcPr>
           <w:p>
             <w:pPr>
@@ -2001,7 +2001,7 @@
         <w:tc>
           <w:tcPr>
             <w:tcW w:w="1275" w:type="dxa"/>
-            <w:shd w:val="clear" w:color="auto" w:fill="D99594" w:themeFill="accent2" w:themeFillTint="99"/>
+            <w:shd w:val="clear" w:color="auto" w:fill="00B050"/>
           </w:tcPr>
           <w:p>
             <w:pPr>
@@ -2015,21 +2015,21 @@
         <w:tc>
           <w:tcPr>
             <w:tcW w:w="1417" w:type="dxa"/>
-            <w:shd w:val="clear" w:color="auto" w:fill="D99594" w:themeFill="accent2" w:themeFillTint="99"/>
-          </w:tcPr>
-          <w:p>
-            <w:pPr>
-              <w:jc w:val="center"/>
-            </w:pPr>
-            <w:r>
-              <w:t>No Realizada</w:t>
+            <w:shd w:val="clear" w:color="auto" w:fill="00B050"/>
+          </w:tcPr>
+          <w:p>
+            <w:pPr>
+              <w:jc w:val="center"/>
+            </w:pPr>
+            <w:r>
+              <w:t>Realizada</w:t>
             </w:r>
           </w:p>
         </w:tc>
         <w:tc>
           <w:tcPr>
             <w:tcW w:w="1825" w:type="dxa"/>
-            <w:shd w:val="clear" w:color="auto" w:fill="D99594" w:themeFill="accent2" w:themeFillTint="99"/>
+            <w:shd w:val="clear" w:color="auto" w:fill="00B050"/>
           </w:tcPr>
           <w:p>
             <w:pPr>
@@ -2043,21 +2043,21 @@
         <w:tc>
           <w:tcPr>
             <w:tcW w:w="1711" w:type="dxa"/>
-            <w:shd w:val="clear" w:color="auto" w:fill="D99594" w:themeFill="accent2" w:themeFillTint="99"/>
-          </w:tcPr>
-          <w:p>
-            <w:pPr>
-              <w:jc w:val="center"/>
-            </w:pPr>
-            <w:r>
-              <w:t>-</w:t>
+            <w:shd w:val="clear" w:color="auto" w:fill="00B050"/>
+          </w:tcPr>
+          <w:p>
+            <w:pPr>
+              <w:jc w:val="center"/>
+            </w:pPr>
+            <w:r>
+              <w:t>18 y 19/06/2020</w:t>
             </w:r>
           </w:p>
         </w:tc>
         <w:tc>
           <w:tcPr>
             <w:tcW w:w="1466" w:type="dxa"/>
-            <w:shd w:val="clear" w:color="auto" w:fill="D99594" w:themeFill="accent2" w:themeFillTint="99"/>
+            <w:shd w:val="clear" w:color="auto" w:fill="00B050"/>
           </w:tcPr>
           <w:p>
             <w:pPr>
@@ -2071,21 +2071,49 @@
         <w:tc>
           <w:tcPr>
             <w:tcW w:w="1485" w:type="dxa"/>
-            <w:shd w:val="clear" w:color="auto" w:fill="D99594" w:themeFill="accent2" w:themeFillTint="99"/>
-          </w:tcPr>
-          <w:p>
-            <w:pPr>
-              <w:jc w:val="center"/>
-            </w:pPr>
-            <w:r>
-              <w:t>-</w:t>
+            <w:shd w:val="clear" w:color="auto" w:fill="00B050"/>
+          </w:tcPr>
+          <w:p>
+            <w:pPr>
+              <w:jc w:val="center"/>
+            </w:pPr>
+            <w:r>
+              <w:t>N/A</w:t>
             </w:r>
           </w:p>
         </w:tc>
         <w:tc>
           <w:tcPr>
             <w:tcW w:w="1844" w:type="dxa"/>
-            <w:shd w:val="clear" w:color="auto" w:fill="D99594" w:themeFill="accent2" w:themeFillTint="99"/>
+            <w:shd w:val="clear" w:color="auto" w:fill="00B050"/>
+          </w:tcPr>
+          <w:p>
+            <w:pPr>
+              <w:jc w:val="center"/>
+            </w:pPr>
+            <w:r>
+              <w:t>SI</w:t>
+            </w:r>
+          </w:p>
+        </w:tc>
+        <w:tc>
+          <w:tcPr>
+            <w:tcW w:w="1622" w:type="dxa"/>
+            <w:shd w:val="clear" w:color="auto" w:fill="00B050"/>
+          </w:tcPr>
+          <w:p>
+            <w:pPr>
+              <w:jc w:val="center"/>
+            </w:pPr>
+            <w:r>
+              <w:t>N/A</w:t>
+            </w:r>
+          </w:p>
+        </w:tc>
+        <w:tc>
+          <w:tcPr>
+            <w:tcW w:w="1786" w:type="dxa"/>
+            <w:shd w:val="clear" w:color="auto" w:fill="00B050"/>
           </w:tcPr>
           <w:p>
             <w:pPr>
@@ -2098,43 +2126,15 @@
         </w:tc>
         <w:tc>
           <w:tcPr>
-            <w:tcW w:w="1622" w:type="dxa"/>
-            <w:shd w:val="clear" w:color="auto" w:fill="D99594" w:themeFill="accent2" w:themeFillTint="99"/>
-          </w:tcPr>
-          <w:p>
-            <w:pPr>
-              <w:jc w:val="center"/>
-            </w:pPr>
-            <w:r>
-              <w:t>-</w:t>
-            </w:r>
-          </w:p>
-        </w:tc>
-        <w:tc>
-          <w:tcPr>
-            <w:tcW w:w="1786" w:type="dxa"/>
-            <w:shd w:val="clear" w:color="auto" w:fill="D99594" w:themeFill="accent2" w:themeFillTint="99"/>
-          </w:tcPr>
-          <w:p>
-            <w:pPr>
-              <w:jc w:val="center"/>
-            </w:pPr>
-            <w:r>
-              <w:t>-</w:t>
-            </w:r>
-          </w:p>
-        </w:tc>
-        <w:tc>
-          <w:tcPr>
             <w:tcW w:w="1849" w:type="dxa"/>
-            <w:shd w:val="clear" w:color="auto" w:fill="D99594" w:themeFill="accent2" w:themeFillTint="99"/>
-          </w:tcPr>
-          <w:p>
-            <w:pPr>
-              <w:jc w:val="center"/>
-            </w:pPr>
-            <w:r>
-              <w:t>Desaprobado (Se deben corregir los errores)</w:t>
+            <w:shd w:val="clear" w:color="auto" w:fill="00B050"/>
+          </w:tcPr>
+          <w:p>
+            <w:pPr>
+              <w:jc w:val="center"/>
+            </w:pPr>
+            <w:r>
+              <w:t>Aprobado (CU cerrado - No se debe modificar)</w:t>
             </w:r>
           </w:p>
         </w:tc>

</xml_diff>

<commit_message>
-Realización y finalización de las pruebas iniciales del CU Gestionar Usuario.
-Actualización del documento Seguimiento de Pruebas CU.
</commit_message>
<xml_diff>
--- a/Seguimiento del Sistema/Seguimiento Pruebas CU.docx
+++ b/Seguimiento del Sistema/Seguimiento Pruebas CU.docx
@@ -2744,6 +2744,168 @@
             </w:r>
             <w:r>
               <w:t>/A</w:t>
+            </w:r>
+          </w:p>
+        </w:tc>
+        <w:tc>
+          <w:tcPr>
+            <w:tcW w:w="1622" w:type="dxa"/>
+            <w:shd w:val="clear" w:color="auto" w:fill="00B050"/>
+          </w:tcPr>
+          <w:p>
+            <w:pPr>
+              <w:jc w:val="center"/>
+            </w:pPr>
+            <w:r>
+              <w:t>N/A</w:t>
+            </w:r>
+          </w:p>
+        </w:tc>
+        <w:tc>
+          <w:tcPr>
+            <w:tcW w:w="1786" w:type="dxa"/>
+            <w:shd w:val="clear" w:color="auto" w:fill="00B050"/>
+          </w:tcPr>
+          <w:p>
+            <w:pPr>
+              <w:jc w:val="center"/>
+            </w:pPr>
+            <w:r>
+              <w:t>N/A</w:t>
+            </w:r>
+          </w:p>
+        </w:tc>
+        <w:tc>
+          <w:tcPr>
+            <w:tcW w:w="1849" w:type="dxa"/>
+            <w:shd w:val="clear" w:color="auto" w:fill="00B050"/>
+          </w:tcPr>
+          <w:p>
+            <w:pPr>
+              <w:jc w:val="center"/>
+            </w:pPr>
+            <w:r>
+              <w:t>Aprobado (CU cerrado - No se debe modificar)</w:t>
+            </w:r>
+          </w:p>
+        </w:tc>
+      </w:tr>
+      <w:tr>
+        <w:tc>
+          <w:tcPr>
+            <w:tcW w:w="1262" w:type="dxa"/>
+            <w:shd w:val="clear" w:color="auto" w:fill="00B050"/>
+          </w:tcPr>
+          <w:p>
+            <w:pPr>
+              <w:jc w:val="center"/>
+              <w:rPr>
+                <w:b/>
+              </w:rPr>
+            </w:pPr>
+            <w:r>
+              <w:rPr>
+                <w:b/>
+              </w:rPr>
+              <w:t>Gestionar Usuario</w:t>
+            </w:r>
+          </w:p>
+        </w:tc>
+        <w:tc>
+          <w:tcPr>
+            <w:tcW w:w="1275" w:type="dxa"/>
+            <w:shd w:val="clear" w:color="auto" w:fill="00B050"/>
+          </w:tcPr>
+          <w:p>
+            <w:pPr>
+              <w:jc w:val="center"/>
+            </w:pPr>
+            <w:r>
+              <w:t>Realizada</w:t>
+            </w:r>
+          </w:p>
+        </w:tc>
+        <w:tc>
+          <w:tcPr>
+            <w:tcW w:w="1417" w:type="dxa"/>
+            <w:shd w:val="clear" w:color="auto" w:fill="00B050"/>
+          </w:tcPr>
+          <w:p>
+            <w:pPr>
+              <w:jc w:val="center"/>
+            </w:pPr>
+            <w:r>
+              <w:t>N/A</w:t>
+            </w:r>
+          </w:p>
+        </w:tc>
+        <w:tc>
+          <w:tcPr>
+            <w:tcW w:w="1825" w:type="dxa"/>
+            <w:shd w:val="clear" w:color="auto" w:fill="00B050"/>
+          </w:tcPr>
+          <w:p>
+            <w:pPr>
+              <w:jc w:val="center"/>
+            </w:pPr>
+            <w:r>
+              <w:t>22 y 23/06/2020</w:t>
+            </w:r>
+          </w:p>
+        </w:tc>
+        <w:tc>
+          <w:tcPr>
+            <w:tcW w:w="1711" w:type="dxa"/>
+            <w:shd w:val="clear" w:color="auto" w:fill="00B050"/>
+          </w:tcPr>
+          <w:p>
+            <w:pPr>
+              <w:jc w:val="center"/>
+            </w:pPr>
+            <w:r>
+              <w:t>N/A</w:t>
+            </w:r>
+          </w:p>
+        </w:tc>
+        <w:tc>
+          <w:tcPr>
+            <w:tcW w:w="1466" w:type="dxa"/>
+            <w:shd w:val="clear" w:color="auto" w:fill="00B050"/>
+          </w:tcPr>
+          <w:p>
+            <w:pPr>
+              <w:jc w:val="center"/>
+            </w:pPr>
+            <w:r>
+              <w:t>N/A</w:t>
+            </w:r>
+          </w:p>
+        </w:tc>
+        <w:tc>
+          <w:tcPr>
+            <w:tcW w:w="1485" w:type="dxa"/>
+            <w:shd w:val="clear" w:color="auto" w:fill="00B050"/>
+          </w:tcPr>
+          <w:p>
+            <w:pPr>
+              <w:jc w:val="center"/>
+            </w:pPr>
+            <w:r>
+              <w:t>N/A</w:t>
+            </w:r>
+          </w:p>
+        </w:tc>
+        <w:tc>
+          <w:tcPr>
+            <w:tcW w:w="1844" w:type="dxa"/>
+            <w:shd w:val="clear" w:color="auto" w:fill="00B050"/>
+          </w:tcPr>
+          <w:p>
+            <w:pPr>
+              <w:jc w:val="center"/>
+            </w:pPr>
+            <w:r>
+              <w:t>N/A</w:t>
             </w:r>
           </w:p>
         </w:tc>

</xml_diff>

<commit_message>
-Agregado y actualización de capturas de pantalla de CU.
-Actualización de secciones del manual de usuario.

-Actualización del documento Seguimiento de Pruebas.
</commit_message>
<xml_diff>
--- a/Seguimiento del Sistema/Seguimiento Pruebas CU.docx
+++ b/Seguimiento del Sistema/Seguimiento Pruebas CU.docx
@@ -3136,7 +3136,7 @@
         <w:tc>
           <w:tcPr>
             <w:tcW w:w="1262" w:type="dxa"/>
-            <w:shd w:val="clear" w:color="auto" w:fill="auto"/>
+            <w:shd w:val="clear" w:color="auto" w:fill="00B050"/>
           </w:tcPr>
           <w:p>
             <w:pPr>
@@ -3156,140 +3156,140 @@
         <w:tc>
           <w:tcPr>
             <w:tcW w:w="1275" w:type="dxa"/>
-            <w:shd w:val="clear" w:color="auto" w:fill="auto"/>
-          </w:tcPr>
-          <w:p>
-            <w:pPr>
-              <w:jc w:val="center"/>
-            </w:pPr>
-            <w:r>
-              <w:t>No Realizada</w:t>
+            <w:shd w:val="clear" w:color="auto" w:fill="00B050"/>
+          </w:tcPr>
+          <w:p>
+            <w:pPr>
+              <w:jc w:val="center"/>
+            </w:pPr>
+            <w:r>
+              <w:t>Realizada</w:t>
             </w:r>
           </w:p>
         </w:tc>
         <w:tc>
           <w:tcPr>
             <w:tcW w:w="1417" w:type="dxa"/>
-            <w:shd w:val="clear" w:color="auto" w:fill="auto"/>
-          </w:tcPr>
-          <w:p>
-            <w:pPr>
-              <w:jc w:val="center"/>
-            </w:pPr>
-            <w:r>
-              <w:t>No Realizada</w:t>
+            <w:shd w:val="clear" w:color="auto" w:fill="00B050"/>
+          </w:tcPr>
+          <w:p>
+            <w:pPr>
+              <w:jc w:val="center"/>
+            </w:pPr>
+            <w:r>
+              <w:t>N/A</w:t>
             </w:r>
           </w:p>
         </w:tc>
         <w:tc>
           <w:tcPr>
             <w:tcW w:w="1825" w:type="dxa"/>
-            <w:shd w:val="clear" w:color="auto" w:fill="auto"/>
-          </w:tcPr>
-          <w:p>
-            <w:pPr>
-              <w:jc w:val="center"/>
-            </w:pPr>
-            <w:r>
-              <w:t>-</w:t>
+            <w:shd w:val="clear" w:color="auto" w:fill="00B050"/>
+          </w:tcPr>
+          <w:p>
+            <w:pPr>
+              <w:jc w:val="center"/>
+            </w:pPr>
+            <w:r>
+              <w:t>31/08/2020</w:t>
             </w:r>
           </w:p>
         </w:tc>
         <w:tc>
           <w:tcPr>
             <w:tcW w:w="1711" w:type="dxa"/>
-            <w:shd w:val="clear" w:color="auto" w:fill="auto"/>
-          </w:tcPr>
-          <w:p>
-            <w:pPr>
-              <w:jc w:val="center"/>
-            </w:pPr>
-            <w:r>
-              <w:t>-</w:t>
+            <w:shd w:val="clear" w:color="auto" w:fill="00B050"/>
+          </w:tcPr>
+          <w:p>
+            <w:pPr>
+              <w:jc w:val="center"/>
+            </w:pPr>
+            <w:r>
+              <w:t>N/A</w:t>
             </w:r>
           </w:p>
         </w:tc>
         <w:tc>
           <w:tcPr>
             <w:tcW w:w="1466" w:type="dxa"/>
-            <w:shd w:val="clear" w:color="auto" w:fill="auto"/>
-          </w:tcPr>
-          <w:p>
-            <w:pPr>
-              <w:jc w:val="center"/>
-            </w:pPr>
-            <w:r>
-              <w:t>-</w:t>
+            <w:shd w:val="clear" w:color="auto" w:fill="00B050"/>
+          </w:tcPr>
+          <w:p>
+            <w:pPr>
+              <w:jc w:val="center"/>
+            </w:pPr>
+            <w:r>
+              <w:t>N/A</w:t>
             </w:r>
           </w:p>
         </w:tc>
         <w:tc>
           <w:tcPr>
             <w:tcW w:w="1485" w:type="dxa"/>
-            <w:shd w:val="clear" w:color="auto" w:fill="auto"/>
-          </w:tcPr>
-          <w:p>
-            <w:pPr>
-              <w:jc w:val="center"/>
-            </w:pPr>
-            <w:r>
-              <w:t>-</w:t>
+            <w:shd w:val="clear" w:color="auto" w:fill="00B050"/>
+          </w:tcPr>
+          <w:p>
+            <w:pPr>
+              <w:jc w:val="center"/>
+            </w:pPr>
+            <w:r>
+              <w:t>N/A</w:t>
             </w:r>
           </w:p>
         </w:tc>
         <w:tc>
           <w:tcPr>
             <w:tcW w:w="1844" w:type="dxa"/>
-            <w:shd w:val="clear" w:color="auto" w:fill="auto"/>
-          </w:tcPr>
-          <w:p>
-            <w:pPr>
-              <w:jc w:val="center"/>
-            </w:pPr>
-            <w:r>
-              <w:t>-</w:t>
+            <w:shd w:val="clear" w:color="auto" w:fill="00B050"/>
+          </w:tcPr>
+          <w:p>
+            <w:pPr>
+              <w:jc w:val="center"/>
+            </w:pPr>
+            <w:r>
+              <w:t>N/A</w:t>
             </w:r>
           </w:p>
         </w:tc>
         <w:tc>
           <w:tcPr>
             <w:tcW w:w="1622" w:type="dxa"/>
-            <w:shd w:val="clear" w:color="auto" w:fill="auto"/>
-          </w:tcPr>
-          <w:p>
-            <w:pPr>
-              <w:jc w:val="center"/>
-            </w:pPr>
-            <w:r>
-              <w:t>-</w:t>
+            <w:shd w:val="clear" w:color="auto" w:fill="00B050"/>
+          </w:tcPr>
+          <w:p>
+            <w:pPr>
+              <w:jc w:val="center"/>
+            </w:pPr>
+            <w:r>
+              <w:t>N/A</w:t>
             </w:r>
           </w:p>
         </w:tc>
         <w:tc>
           <w:tcPr>
             <w:tcW w:w="1786" w:type="dxa"/>
-            <w:shd w:val="clear" w:color="auto" w:fill="auto"/>
-          </w:tcPr>
-          <w:p>
-            <w:pPr>
-              <w:jc w:val="center"/>
-            </w:pPr>
-            <w:r>
-              <w:t>-</w:t>
+            <w:shd w:val="clear" w:color="auto" w:fill="00B050"/>
+          </w:tcPr>
+          <w:p>
+            <w:pPr>
+              <w:jc w:val="center"/>
+            </w:pPr>
+            <w:r>
+              <w:t>N/A</w:t>
             </w:r>
           </w:p>
         </w:tc>
         <w:tc>
           <w:tcPr>
             <w:tcW w:w="1849" w:type="dxa"/>
-            <w:shd w:val="clear" w:color="auto" w:fill="auto"/>
-          </w:tcPr>
-          <w:p>
-            <w:pPr>
-              <w:jc w:val="center"/>
-            </w:pPr>
-            <w:r>
-              <w:t>-</w:t>
+            <w:shd w:val="clear" w:color="auto" w:fill="00B050"/>
+          </w:tcPr>
+          <w:p>
+            <w:pPr>
+              <w:jc w:val="center"/>
+            </w:pPr>
+            <w:r>
+              <w:t>Aprobado (CU cerrado - No se debe modificar)</w:t>
             </w:r>
           </w:p>
         </w:tc>

</xml_diff>